<commit_message>
add new papers to be processed
</commit_message>
<xml_diff>
--- a/Michael/notes.docx
+++ b/Michael/notes.docx
@@ -20,19 +20,7 @@
           <w:szCs w:val="27"/>
           <w:lang w:eastAsia="zh-TW"/>
         </w:rPr>
-        <w:t>NIST S</w:t>
-      </w:r>
-      <w:bookmarkStart w:id="0" w:name="_GoBack"/>
-      <w:bookmarkEnd w:id="0"/>
-      <w:r>
-        <w:rPr>
-          <w:rFonts w:ascii="Arial" w:eastAsia="Times New Roman" w:hAnsi="Arial" w:cs="Arial"/>
-          <w:color w:val="505050"/>
-          <w:sz w:val="27"/>
-          <w:szCs w:val="27"/>
-          <w:lang w:eastAsia="zh-TW"/>
-        </w:rPr>
-        <w:t>peaker Recognition Evaluations (SREs</w:t>
+        <w:t>NIST Speaker Recognition Evaluations (SREs</w:t>
       </w:r>
       <w:proofErr w:type="gramStart"/>
       <w:r>
@@ -69,8 +57,24 @@
         </w:rPr>
         <w:t>)</w:t>
       </w:r>
+      <w:r>
+        <w:rPr>
+          <w:rFonts w:ascii="Helvetica" w:eastAsia="Times New Roman" w:hAnsi="Helvetica" w:cs="Times New Roman"/>
+          <w:color w:val="000000"/>
+          <w:lang w:eastAsia="zh-TW"/>
+        </w:rPr>
+        <w:t>, TIMIT (6300 sentences spoken by 630 speakers)</w:t>
+      </w:r>
+      <w:bookmarkStart w:id="0" w:name="_GoBack"/>
+      <w:bookmarkEnd w:id="0"/>
     </w:p>
     <w:p/>
+    <w:p/>
+    <w:p>
+      <w:r>
+        <w:t>DWT structures and FB</w:t>
+      </w:r>
+    </w:p>
     <w:sectPr>
       <w:pgSz w:w="12240" w:h="15840"/>
       <w:pgMar w:top="1440" w:right="1440" w:bottom="1440" w:left="1440" w:header="720" w:footer="720" w:gutter="0"/>

</xml_diff>